<commit_message>
Show PDF with Puppeteer
</commit_message>
<xml_diff>
--- a/src/templates/template.docx
+++ b/src/templates/template.docx
@@ -614,21 +614,8 @@
           <w:sz w:val="22"/>
           <w:szCs w:val="22"/>
         </w:rPr>
-        <w:t xml:space="preserve">JPT </w:t>
+        <w:t>JPT Pratama</w:t>
       </w:r>
-      <w:proofErr w:type="spellStart"/>
-      <w:r>
-        <w:rPr>
-          <w:rStyle w:val="Strong"/>
-          <w:rFonts w:ascii="Tahoma" w:hAnsi="Tahoma" w:cs="Tahoma"/>
-          <w:b w:val="0"/>
-          <w:bCs/>
-          <w:sz w:val="22"/>
-          <w:szCs w:val="22"/>
-        </w:rPr>
-        <w:t>Pratama</w:t>
-      </w:r>
-      <w:proofErr w:type="spellEnd"/>
       <w:r>
         <w:rPr>
           <w:rStyle w:val="Strong"/>
@@ -1124,12 +1111,93 @@
     <w:p>
       <w:pPr>
         <w:pStyle w:val="NormalWeb"/>
+        <w:numPr>
+          <w:ilvl w:val="0"/>
+          <w:numId w:val="2"/>
+        </w:numPr>
+        <w:tabs>
+          <w:tab w:val="left" w:pos="450"/>
+          <w:tab w:val="left" w:pos="3119"/>
+        </w:tabs>
+        <w:spacing w:beforeLines="0" w:before="120" w:afterLines="0" w:after="120"/>
+        <w:ind w:left="3686" w:hanging="3686"/>
+        <w:jc w:val="both"/>
+        <w:rPr>
+          <w:rStyle w:val="Strong"/>
+          <w:rFonts w:ascii="Tahoma" w:hAnsi="Tahoma" w:cs="Tahoma"/>
+          <w:b w:val="0"/>
+          <w:bCs/>
+          <w:sz w:val="22"/>
+          <w:szCs w:val="22"/>
+          <w:lang w:val="id-ID"/>
+        </w:rPr>
+      </w:pPr>
+      <w:r>
+        <w:rPr>
+          <w:rStyle w:val="Strong"/>
+          <w:rFonts w:ascii="Tahoma" w:hAnsi="Tahoma" w:cs="Tahoma"/>
+          <w:b w:val="0"/>
+          <w:bCs/>
+          <w:sz w:val="22"/>
+          <w:szCs w:val="22"/>
+          <w:lang w:val="id-ID"/>
+        </w:rPr>
+        <w:t>UNIT KERJA</w:t>
+      </w:r>
+      <w:r>
+        <w:rPr>
+          <w:rStyle w:val="Strong"/>
+          <w:rFonts w:ascii="Tahoma" w:hAnsi="Tahoma" w:cs="Tahoma"/>
+          <w:b w:val="0"/>
+          <w:bCs/>
+          <w:sz w:val="22"/>
+          <w:szCs w:val="22"/>
+        </w:rPr>
+        <w:t xml:space="preserve"> </w:t>
+      </w:r>
+      <w:r>
+        <w:rPr>
+          <w:rStyle w:val="Strong"/>
+          <w:rFonts w:ascii="Tahoma" w:hAnsi="Tahoma" w:cs="Tahoma"/>
+          <w:b w:val="0"/>
+          <w:bCs/>
+          <w:sz w:val="22"/>
+          <w:szCs w:val="22"/>
+        </w:rPr>
+        <w:tab/>
+      </w:r>
+      <w:r>
+        <w:rPr>
+          <w:rStyle w:val="Strong"/>
+          <w:rFonts w:ascii="Tahoma" w:hAnsi="Tahoma" w:cs="Tahoma"/>
+          <w:b w:val="0"/>
+          <w:bCs/>
+          <w:sz w:val="22"/>
+          <w:szCs w:val="22"/>
+          <w:lang w:val="id-ID"/>
+        </w:rPr>
+        <w:t>:</w:t>
+      </w:r>
+      <w:r>
+        <w:rPr>
+          <w:rStyle w:val="Strong"/>
+          <w:rFonts w:ascii="Tahoma" w:hAnsi="Tahoma" w:cs="Tahoma"/>
+          <w:b w:val="0"/>
+          <w:bCs/>
+          <w:sz w:val="22"/>
+          <w:szCs w:val="22"/>
+        </w:rPr>
+        <w:t xml:space="preserve"> </w:t>
+      </w:r>
+    </w:p>
+    <w:p>
+      <w:pPr>
+        <w:pStyle w:val="NormalWeb"/>
         <w:tabs>
           <w:tab w:val="left" w:pos="993"/>
           <w:tab w:val="left" w:pos="3119"/>
         </w:tabs>
         <w:spacing w:before="2" w:after="2"/>
-        <w:ind w:left="994"/>
         <w:jc w:val="both"/>
         <w:rPr>
           <w:rStyle w:val="Strong"/>
@@ -1157,12 +1225,15 @@
     <w:p>
       <w:pPr>
         <w:pStyle w:val="NormalWeb"/>
+        <w:numPr>
+          <w:ilvl w:val="0"/>
+          <w:numId w:val="38"/>
+        </w:numPr>
         <w:tabs>
           <w:tab w:val="left" w:pos="993"/>
           <w:tab w:val="left" w:pos="3119"/>
         </w:tabs>
-        <w:spacing w:before="2" w:after="2"/>
-        <w:ind w:left="994"/>
+        <w:spacing w:beforeLines="0" w:before="60" w:afterLines="0" w:after="60"/>
         <w:jc w:val="both"/>
         <w:rPr>
           <w:rStyle w:val="Strong"/>
@@ -1184,7 +1255,44 @@
           <w:szCs w:val="22"/>
           <w:lang w:val="id-ID"/>
         </w:rPr>
-        <w:t>- {key} : {value}</w:t>
+        <w:t>{key}</w:t>
+      </w:r>
+      <w:r>
+        <w:rPr>
+          <w:rStyle w:val="Strong"/>
+          <w:rFonts w:ascii="Tahoma" w:hAnsi="Tahoma" w:cs="Tahoma"/>
+          <w:b w:val="0"/>
+          <w:bCs/>
+          <w:sz w:val="22"/>
+          <w:szCs w:val="22"/>
+          <w:lang w:val="sv-SE"/>
+        </w:rPr>
+        <w:tab/>
+        <w:t>:</w:t>
+      </w:r>
+      <w:r>
+        <w:rPr>
+          <w:rStyle w:val="Strong"/>
+          <w:rFonts w:ascii="Tahoma" w:hAnsi="Tahoma" w:cs="Tahoma"/>
+          <w:b w:val="0"/>
+          <w:bCs/>
+          <w:sz w:val="22"/>
+          <w:szCs w:val="22"/>
+          <w:lang w:val="sv-SE"/>
+        </w:rPr>
+        <w:tab/>
+      </w:r>
+      <w:r>
+        <w:rPr>
+          <w:rStyle w:val="Strong"/>
+          <w:rFonts w:ascii="Tahoma" w:hAnsi="Tahoma" w:cs="Tahoma"/>
+          <w:b w:val="0"/>
+          <w:bCs/>
+          <w:sz w:val="22"/>
+          <w:szCs w:val="22"/>
+          <w:lang w:val="id-ID"/>
+        </w:rPr>
+        <w:t>{value}</w:t>
       </w:r>
     </w:p>
     <w:p>
@@ -1195,7 +1303,6 @@
           <w:tab w:val="left" w:pos="3119"/>
         </w:tabs>
         <w:spacing w:beforeLines="0" w:before="60" w:afterLines="0" w:after="60"/>
-        <w:ind w:left="994"/>
         <w:jc w:val="both"/>
         <w:rPr>
           <w:rStyle w:val="Strong"/>
@@ -1219,27 +1326,6 @@
         </w:rPr>
         <w:t>{/unitKerjaArr}</w:t>
       </w:r>
-    </w:p>
-    <w:p>
-      <w:pPr>
-        <w:pStyle w:val="NormalWeb"/>
-        <w:tabs>
-          <w:tab w:val="left" w:pos="993"/>
-          <w:tab w:val="left" w:pos="3119"/>
-        </w:tabs>
-        <w:spacing w:beforeLines="0" w:before="60" w:afterLines="0" w:after="60"/>
-        <w:ind w:left="994"/>
-        <w:jc w:val="both"/>
-        <w:rPr>
-          <w:rStyle w:val="Strong"/>
-          <w:rFonts w:ascii="Tahoma" w:hAnsi="Tahoma" w:cs="Tahoma"/>
-          <w:b w:val="0"/>
-          <w:bCs/>
-          <w:sz w:val="22"/>
-          <w:szCs w:val="22"/>
-          <w:lang w:val="id-ID"/>
-        </w:rPr>
-      </w:pPr>
     </w:p>
     <w:p>
       <w:pPr>
@@ -25759,7 +25845,29 @@
                 <w:color w:val="auto"/>
                 <w:szCs w:val="20"/>
               </w:rPr>
-              <w:t xml:space="preserve"> Persoalan dan </w:t>
+              <w:t xml:space="preserve"> </w:t>
+            </w:r>
+            <w:proofErr w:type="spellStart"/>
+            <w:r>
+              <w:rPr>
+                <w:rFonts w:ascii="Tahoma" w:hAnsi="Tahoma" w:cs="Tahoma"/>
+                <w:b w:val="0"/>
+                <w:bCs/>
+                <w:color w:val="auto"/>
+                <w:szCs w:val="20"/>
+              </w:rPr>
+              <w:t>Persoalan</w:t>
+            </w:r>
+            <w:proofErr w:type="spellEnd"/>
+            <w:r>
+              <w:rPr>
+                <w:rFonts w:ascii="Tahoma" w:hAnsi="Tahoma" w:cs="Tahoma"/>
+                <w:b w:val="0"/>
+                <w:bCs/>
+                <w:color w:val="auto"/>
+                <w:szCs w:val="20"/>
+              </w:rPr>
+              <w:t xml:space="preserve"> dan </w:t>
             </w:r>
             <w:proofErr w:type="spellStart"/>
             <w:r>
@@ -29872,6 +29980,92 @@
     </w:lvl>
   </w:abstractNum>
   <w:abstractNum w:abstractNumId="4" w15:restartNumberingAfterBreak="0">
+    <w:nsid w:val="08182EFC"/>
+    <w:multiLevelType w:val="hybridMultilevel"/>
+    <w:tmpl w:val="6E94AD78"/>
+    <w:lvl w:ilvl="0" w:tplc="FFFFFFFF">
+      <w:start w:val="1"/>
+      <w:numFmt w:val="lowerLetter"/>
+      <w:lvlText w:val="%1."/>
+      <w:lvlJc w:val="left"/>
+      <w:pPr>
+        <w:ind w:left="928" w:hanging="360"/>
+      </w:pPr>
+    </w:lvl>
+    <w:lvl w:ilvl="1" w:tplc="FFFFFFFF">
+      <w:start w:val="1"/>
+      <w:numFmt w:val="lowerLetter"/>
+      <w:lvlText w:val="%2."/>
+      <w:lvlJc w:val="left"/>
+      <w:pPr>
+        <w:ind w:left="1648" w:hanging="360"/>
+      </w:pPr>
+    </w:lvl>
+    <w:lvl w:ilvl="2" w:tplc="FFFFFFFF">
+      <w:start w:val="1"/>
+      <w:numFmt w:val="lowerRoman"/>
+      <w:lvlText w:val="%3."/>
+      <w:lvlJc w:val="right"/>
+      <w:pPr>
+        <w:ind w:left="2368" w:hanging="180"/>
+      </w:pPr>
+    </w:lvl>
+    <w:lvl w:ilvl="3" w:tplc="FFFFFFFF">
+      <w:start w:val="1"/>
+      <w:numFmt w:val="decimal"/>
+      <w:lvlText w:val="%4."/>
+      <w:lvlJc w:val="left"/>
+      <w:pPr>
+        <w:ind w:left="3088" w:hanging="360"/>
+      </w:pPr>
+    </w:lvl>
+    <w:lvl w:ilvl="4" w:tplc="FFFFFFFF">
+      <w:start w:val="1"/>
+      <w:numFmt w:val="lowerLetter"/>
+      <w:lvlText w:val="%5."/>
+      <w:lvlJc w:val="left"/>
+      <w:pPr>
+        <w:ind w:left="3808" w:hanging="360"/>
+      </w:pPr>
+    </w:lvl>
+    <w:lvl w:ilvl="5" w:tplc="FFFFFFFF" w:tentative="1">
+      <w:start w:val="1"/>
+      <w:numFmt w:val="lowerRoman"/>
+      <w:lvlText w:val="%6."/>
+      <w:lvlJc w:val="right"/>
+      <w:pPr>
+        <w:ind w:left="4528" w:hanging="180"/>
+      </w:pPr>
+    </w:lvl>
+    <w:lvl w:ilvl="6" w:tplc="FFFFFFFF" w:tentative="1">
+      <w:start w:val="1"/>
+      <w:numFmt w:val="decimal"/>
+      <w:lvlText w:val="%7."/>
+      <w:lvlJc w:val="left"/>
+      <w:pPr>
+        <w:ind w:left="5248" w:hanging="360"/>
+      </w:pPr>
+    </w:lvl>
+    <w:lvl w:ilvl="7" w:tplc="FFFFFFFF" w:tentative="1">
+      <w:start w:val="1"/>
+      <w:numFmt w:val="lowerLetter"/>
+      <w:lvlText w:val="%8."/>
+      <w:lvlJc w:val="left"/>
+      <w:pPr>
+        <w:ind w:left="5968" w:hanging="360"/>
+      </w:pPr>
+    </w:lvl>
+    <w:lvl w:ilvl="8" w:tplc="FFFFFFFF" w:tentative="1">
+      <w:start w:val="1"/>
+      <w:numFmt w:val="lowerRoman"/>
+      <w:lvlText w:val="%9."/>
+      <w:lvlJc w:val="right"/>
+      <w:pPr>
+        <w:ind w:left="6688" w:hanging="180"/>
+      </w:pPr>
+    </w:lvl>
+  </w:abstractNum>
+  <w:abstractNum w:abstractNumId="5" w15:restartNumberingAfterBreak="0">
     <w:nsid w:val="0A3130FB"/>
     <w:multiLevelType w:val="hybridMultilevel"/>
     <w:tmpl w:val="B0E241B4"/>
@@ -29960,7 +30154,7 @@
       </w:pPr>
     </w:lvl>
   </w:abstractNum>
-  <w:abstractNum w:abstractNumId="5" w15:restartNumberingAfterBreak="0">
+  <w:abstractNum w:abstractNumId="6" w15:restartNumberingAfterBreak="0">
     <w:nsid w:val="0C0679CF"/>
     <w:multiLevelType w:val="hybridMultilevel"/>
     <w:tmpl w:val="8FCE391C"/>
@@ -30074,7 +30268,7 @@
       </w:rPr>
     </w:lvl>
   </w:abstractNum>
-  <w:abstractNum w:abstractNumId="6" w15:restartNumberingAfterBreak="0">
+  <w:abstractNum w:abstractNumId="7" w15:restartNumberingAfterBreak="0">
     <w:nsid w:val="135A1EF4"/>
     <w:multiLevelType w:val="hybridMultilevel"/>
     <w:tmpl w:val="6E94AD78"/>
@@ -30160,7 +30354,7 @@
       </w:pPr>
     </w:lvl>
   </w:abstractNum>
-  <w:abstractNum w:abstractNumId="7" w15:restartNumberingAfterBreak="0">
+  <w:abstractNum w:abstractNumId="8" w15:restartNumberingAfterBreak="0">
     <w:nsid w:val="13CB036B"/>
     <w:multiLevelType w:val="hybridMultilevel"/>
     <w:tmpl w:val="BE9630C0"/>
@@ -30246,7 +30440,7 @@
       </w:pPr>
     </w:lvl>
   </w:abstractNum>
-  <w:abstractNum w:abstractNumId="8" w15:restartNumberingAfterBreak="0">
+  <w:abstractNum w:abstractNumId="9" w15:restartNumberingAfterBreak="0">
     <w:nsid w:val="141F11E2"/>
     <w:multiLevelType w:val="hybridMultilevel"/>
     <w:tmpl w:val="760065F6"/>
@@ -30332,7 +30526,7 @@
       </w:pPr>
     </w:lvl>
   </w:abstractNum>
-  <w:abstractNum w:abstractNumId="9" w15:restartNumberingAfterBreak="0">
+  <w:abstractNum w:abstractNumId="10" w15:restartNumberingAfterBreak="0">
     <w:nsid w:val="19C5547D"/>
     <w:multiLevelType w:val="hybridMultilevel"/>
     <w:tmpl w:val="0C766EB8"/>
@@ -30426,7 +30620,7 @@
       </w:pPr>
     </w:lvl>
   </w:abstractNum>
-  <w:abstractNum w:abstractNumId="10" w15:restartNumberingAfterBreak="0">
+  <w:abstractNum w:abstractNumId="11" w15:restartNumberingAfterBreak="0">
     <w:nsid w:val="1E350A36"/>
     <w:multiLevelType w:val="hybridMultilevel"/>
     <w:tmpl w:val="31447552"/>
@@ -30515,7 +30709,7 @@
       </w:pPr>
     </w:lvl>
   </w:abstractNum>
-  <w:abstractNum w:abstractNumId="11" w15:restartNumberingAfterBreak="0">
+  <w:abstractNum w:abstractNumId="12" w15:restartNumberingAfterBreak="0">
     <w:nsid w:val="1E9B5E65"/>
     <w:multiLevelType w:val="hybridMultilevel"/>
     <w:tmpl w:val="AAFC39CE"/>
@@ -30628,7 +30822,7 @@
       </w:rPr>
     </w:lvl>
   </w:abstractNum>
-  <w:abstractNum w:abstractNumId="12" w15:restartNumberingAfterBreak="0">
+  <w:abstractNum w:abstractNumId="13" w15:restartNumberingAfterBreak="0">
     <w:nsid w:val="1EBF4F55"/>
     <w:multiLevelType w:val="hybridMultilevel"/>
     <w:tmpl w:val="85569E28"/>
@@ -30717,7 +30911,7 @@
       </w:pPr>
     </w:lvl>
   </w:abstractNum>
-  <w:abstractNum w:abstractNumId="13" w15:restartNumberingAfterBreak="0">
+  <w:abstractNum w:abstractNumId="14" w15:restartNumberingAfterBreak="0">
     <w:nsid w:val="1FAB11C7"/>
     <w:multiLevelType w:val="hybridMultilevel"/>
     <w:tmpl w:val="6F48A1D4"/>
@@ -30830,7 +31024,7 @@
       </w:rPr>
     </w:lvl>
   </w:abstractNum>
-  <w:abstractNum w:abstractNumId="14" w15:restartNumberingAfterBreak="0">
+  <w:abstractNum w:abstractNumId="15" w15:restartNumberingAfterBreak="0">
     <w:nsid w:val="29443EEC"/>
     <w:multiLevelType w:val="hybridMultilevel"/>
     <w:tmpl w:val="3BCC72E4"/>
@@ -30943,7 +31137,7 @@
       </w:rPr>
     </w:lvl>
   </w:abstractNum>
-  <w:abstractNum w:abstractNumId="15" w15:restartNumberingAfterBreak="0">
+  <w:abstractNum w:abstractNumId="16" w15:restartNumberingAfterBreak="0">
     <w:nsid w:val="2CCD018E"/>
     <w:multiLevelType w:val="hybridMultilevel"/>
     <w:tmpl w:val="8A80F4DA"/>
@@ -31029,7 +31223,7 @@
       </w:pPr>
     </w:lvl>
   </w:abstractNum>
-  <w:abstractNum w:abstractNumId="16" w15:restartNumberingAfterBreak="0">
+  <w:abstractNum w:abstractNumId="17" w15:restartNumberingAfterBreak="0">
     <w:nsid w:val="33ED48F5"/>
     <w:multiLevelType w:val="hybridMultilevel"/>
     <w:tmpl w:val="85569E28"/>
@@ -31118,7 +31312,7 @@
       </w:pPr>
     </w:lvl>
   </w:abstractNum>
-  <w:abstractNum w:abstractNumId="17" w15:restartNumberingAfterBreak="0">
+  <w:abstractNum w:abstractNumId="18" w15:restartNumberingAfterBreak="0">
     <w:nsid w:val="3A353869"/>
     <w:multiLevelType w:val="hybridMultilevel"/>
     <w:tmpl w:val="F57C1A00"/>
@@ -31204,7 +31398,7 @@
       </w:pPr>
     </w:lvl>
   </w:abstractNum>
-  <w:abstractNum w:abstractNumId="18" w15:restartNumberingAfterBreak="0">
+  <w:abstractNum w:abstractNumId="19" w15:restartNumberingAfterBreak="0">
     <w:nsid w:val="3BBD06D5"/>
     <w:multiLevelType w:val="hybridMultilevel"/>
     <w:tmpl w:val="85569E28"/>
@@ -31293,7 +31487,7 @@
       </w:pPr>
     </w:lvl>
   </w:abstractNum>
-  <w:abstractNum w:abstractNumId="19" w15:restartNumberingAfterBreak="0">
+  <w:abstractNum w:abstractNumId="20" w15:restartNumberingAfterBreak="0">
     <w:nsid w:val="3D9701EF"/>
     <w:multiLevelType w:val="hybridMultilevel"/>
     <w:tmpl w:val="DC5A0D26"/>
@@ -31379,7 +31573,7 @@
       </w:pPr>
     </w:lvl>
   </w:abstractNum>
-  <w:abstractNum w:abstractNumId="20" w15:restartNumberingAfterBreak="0">
+  <w:abstractNum w:abstractNumId="21" w15:restartNumberingAfterBreak="0">
     <w:nsid w:val="3EF16CA1"/>
     <w:multiLevelType w:val="hybridMultilevel"/>
     <w:tmpl w:val="85569E28"/>
@@ -31468,7 +31662,7 @@
       </w:pPr>
     </w:lvl>
   </w:abstractNum>
-  <w:abstractNum w:abstractNumId="21" w15:restartNumberingAfterBreak="0">
+  <w:abstractNum w:abstractNumId="22" w15:restartNumberingAfterBreak="0">
     <w:nsid w:val="3EF90692"/>
     <w:multiLevelType w:val="hybridMultilevel"/>
     <w:tmpl w:val="7A0CA668"/>
@@ -31554,7 +31748,7 @@
       </w:pPr>
     </w:lvl>
   </w:abstractNum>
-  <w:abstractNum w:abstractNumId="22" w15:restartNumberingAfterBreak="0">
+  <w:abstractNum w:abstractNumId="23" w15:restartNumberingAfterBreak="0">
     <w:nsid w:val="4A00368F"/>
     <w:multiLevelType w:val="hybridMultilevel"/>
     <w:tmpl w:val="B49A2700"/>
@@ -31640,7 +31834,7 @@
       </w:pPr>
     </w:lvl>
   </w:abstractNum>
-  <w:abstractNum w:abstractNumId="23" w15:restartNumberingAfterBreak="0">
+  <w:abstractNum w:abstractNumId="24" w15:restartNumberingAfterBreak="0">
     <w:nsid w:val="4BEF6325"/>
     <w:multiLevelType w:val="hybridMultilevel"/>
     <w:tmpl w:val="31447552"/>
@@ -31729,7 +31923,7 @@
       </w:pPr>
     </w:lvl>
   </w:abstractNum>
-  <w:abstractNum w:abstractNumId="24" w15:restartNumberingAfterBreak="0">
+  <w:abstractNum w:abstractNumId="25" w15:restartNumberingAfterBreak="0">
     <w:nsid w:val="4D4B75F0"/>
     <w:multiLevelType w:val="hybridMultilevel"/>
     <w:tmpl w:val="76A648A8"/>
@@ -31815,7 +32009,7 @@
       </w:pPr>
     </w:lvl>
   </w:abstractNum>
-  <w:abstractNum w:abstractNumId="25" w15:restartNumberingAfterBreak="0">
+  <w:abstractNum w:abstractNumId="26" w15:restartNumberingAfterBreak="0">
     <w:nsid w:val="5FDE08C2"/>
     <w:multiLevelType w:val="multilevel"/>
     <w:tmpl w:val="CA3A8976"/>
@@ -31928,7 +32122,7 @@
       </w:rPr>
     </w:lvl>
   </w:abstractNum>
-  <w:abstractNum w:abstractNumId="26" w15:restartNumberingAfterBreak="0">
+  <w:abstractNum w:abstractNumId="27" w15:restartNumberingAfterBreak="0">
     <w:nsid w:val="67847875"/>
     <w:multiLevelType w:val="hybridMultilevel"/>
     <w:tmpl w:val="70BC5A2E"/>
@@ -32017,7 +32211,7 @@
       </w:pPr>
     </w:lvl>
   </w:abstractNum>
-  <w:abstractNum w:abstractNumId="27" w15:restartNumberingAfterBreak="0">
+  <w:abstractNum w:abstractNumId="28" w15:restartNumberingAfterBreak="0">
     <w:nsid w:val="68920632"/>
     <w:multiLevelType w:val="singleLevel"/>
     <w:tmpl w:val="9392C020"/>
@@ -32040,7 +32234,7 @@
       </w:rPr>
     </w:lvl>
   </w:abstractNum>
-  <w:abstractNum w:abstractNumId="28" w15:restartNumberingAfterBreak="0">
+  <w:abstractNum w:abstractNumId="29" w15:restartNumberingAfterBreak="0">
     <w:nsid w:val="69330A3B"/>
     <w:multiLevelType w:val="hybridMultilevel"/>
     <w:tmpl w:val="31447552"/>
@@ -32129,7 +32323,7 @@
       </w:pPr>
     </w:lvl>
   </w:abstractNum>
-  <w:abstractNum w:abstractNumId="29" w15:restartNumberingAfterBreak="0">
+  <w:abstractNum w:abstractNumId="30" w15:restartNumberingAfterBreak="0">
     <w:nsid w:val="6B707508"/>
     <w:multiLevelType w:val="hybridMultilevel"/>
     <w:tmpl w:val="9D6A5934"/>
@@ -32227,7 +32421,7 @@
       </w:pPr>
     </w:lvl>
   </w:abstractNum>
-  <w:abstractNum w:abstractNumId="30" w15:restartNumberingAfterBreak="0">
+  <w:abstractNum w:abstractNumId="31" w15:restartNumberingAfterBreak="0">
     <w:nsid w:val="6BB41ADB"/>
     <w:multiLevelType w:val="hybridMultilevel"/>
     <w:tmpl w:val="D3FE30C6"/>
@@ -32316,7 +32510,7 @@
       </w:pPr>
     </w:lvl>
   </w:abstractNum>
-  <w:abstractNum w:abstractNumId="31" w15:restartNumberingAfterBreak="0">
+  <w:abstractNum w:abstractNumId="32" w15:restartNumberingAfterBreak="0">
     <w:nsid w:val="6D7B685E"/>
     <w:multiLevelType w:val="hybridMultilevel"/>
     <w:tmpl w:val="31447552"/>
@@ -32405,7 +32599,7 @@
       </w:pPr>
     </w:lvl>
   </w:abstractNum>
-  <w:abstractNum w:abstractNumId="32" w15:restartNumberingAfterBreak="0">
+  <w:abstractNum w:abstractNumId="33" w15:restartNumberingAfterBreak="0">
     <w:nsid w:val="6FAB39C5"/>
     <w:multiLevelType w:val="hybridMultilevel"/>
     <w:tmpl w:val="85569E28"/>
@@ -32494,7 +32688,7 @@
       </w:pPr>
     </w:lvl>
   </w:abstractNum>
-  <w:abstractNum w:abstractNumId="33" w15:restartNumberingAfterBreak="0">
+  <w:abstractNum w:abstractNumId="34" w15:restartNumberingAfterBreak="0">
     <w:nsid w:val="76143FEE"/>
     <w:multiLevelType w:val="hybridMultilevel"/>
     <w:tmpl w:val="85569E28"/>
@@ -32583,7 +32777,7 @@
       </w:pPr>
     </w:lvl>
   </w:abstractNum>
-  <w:abstractNum w:abstractNumId="34" w15:restartNumberingAfterBreak="0">
+  <w:abstractNum w:abstractNumId="35" w15:restartNumberingAfterBreak="0">
     <w:nsid w:val="76F02C24"/>
     <w:multiLevelType w:val="hybridMultilevel"/>
     <w:tmpl w:val="1E9E0BD4"/>
@@ -32695,7 +32889,7 @@
       </w:rPr>
     </w:lvl>
   </w:abstractNum>
-  <w:abstractNum w:abstractNumId="35" w15:restartNumberingAfterBreak="0">
+  <w:abstractNum w:abstractNumId="36" w15:restartNumberingAfterBreak="0">
     <w:nsid w:val="7756034E"/>
     <w:multiLevelType w:val="hybridMultilevel"/>
     <w:tmpl w:val="2B7EEA54"/>
@@ -32781,7 +32975,7 @@
       </w:pPr>
     </w:lvl>
   </w:abstractNum>
-  <w:abstractNum w:abstractNumId="36" w15:restartNumberingAfterBreak="0">
+  <w:abstractNum w:abstractNumId="37" w15:restartNumberingAfterBreak="0">
     <w:nsid w:val="7CCF59B9"/>
     <w:multiLevelType w:val="hybridMultilevel"/>
     <w:tmpl w:val="B99058FA"/>
@@ -32871,114 +33065,117 @@
     </w:lvl>
   </w:abstractNum>
   <w:num w:numId="1" w16cid:durableId="1574241042">
-    <w:abstractNumId w:val="27"/>
+    <w:abstractNumId w:val="28"/>
   </w:num>
   <w:num w:numId="2" w16cid:durableId="2088068229">
-    <w:abstractNumId w:val="29"/>
+    <w:abstractNumId w:val="30"/>
   </w:num>
   <w:num w:numId="3" w16cid:durableId="399403545">
-    <w:abstractNumId w:val="14"/>
+    <w:abstractNumId w:val="15"/>
   </w:num>
   <w:num w:numId="4" w16cid:durableId="214659560">
-    <w:abstractNumId w:val="36"/>
+    <w:abstractNumId w:val="37"/>
   </w:num>
   <w:num w:numId="5" w16cid:durableId="609166639">
-    <w:abstractNumId w:val="21"/>
+    <w:abstractNumId w:val="22"/>
   </w:num>
   <w:num w:numId="6" w16cid:durableId="829444387">
-    <w:abstractNumId w:val="26"/>
+    <w:abstractNumId w:val="27"/>
   </w:num>
   <w:num w:numId="7" w16cid:durableId="1815104648">
     <w:abstractNumId w:val="2"/>
   </w:num>
   <w:num w:numId="8" w16cid:durableId="1305697505">
+    <w:abstractNumId w:val="36"/>
+  </w:num>
+  <w:num w:numId="9" w16cid:durableId="2126341417">
+    <w:abstractNumId w:val="20"/>
+  </w:num>
+  <w:num w:numId="10" w16cid:durableId="628244038">
+    <w:abstractNumId w:val="29"/>
+  </w:num>
+  <w:num w:numId="11" w16cid:durableId="1116027162">
+    <w:abstractNumId w:val="14"/>
+  </w:num>
+  <w:num w:numId="12" w16cid:durableId="1484665607">
+    <w:abstractNumId w:val="7"/>
+  </w:num>
+  <w:num w:numId="13" w16cid:durableId="1503856029">
     <w:abstractNumId w:val="35"/>
   </w:num>
-  <w:num w:numId="9" w16cid:durableId="2126341417">
-    <w:abstractNumId w:val="19"/>
-  </w:num>
-  <w:num w:numId="10" w16cid:durableId="628244038">
-    <w:abstractNumId w:val="28"/>
-  </w:num>
-  <w:num w:numId="11" w16cid:durableId="1116027162">
-    <w:abstractNumId w:val="13"/>
-  </w:num>
-  <w:num w:numId="12" w16cid:durableId="1484665607">
-    <w:abstractNumId w:val="6"/>
-  </w:num>
-  <w:num w:numId="13" w16cid:durableId="1503856029">
-    <w:abstractNumId w:val="34"/>
-  </w:num>
   <w:num w:numId="14" w16cid:durableId="2127188674">
-    <w:abstractNumId w:val="30"/>
+    <w:abstractNumId w:val="31"/>
   </w:num>
   <w:num w:numId="15" w16cid:durableId="846748716">
+    <w:abstractNumId w:val="18"/>
+  </w:num>
+  <w:num w:numId="16" w16cid:durableId="1377199334">
     <w:abstractNumId w:val="17"/>
   </w:num>
-  <w:num w:numId="16" w16cid:durableId="1377199334">
-    <w:abstractNumId w:val="16"/>
-  </w:num>
   <w:num w:numId="17" w16cid:durableId="537351100">
-    <w:abstractNumId w:val="25"/>
+    <w:abstractNumId w:val="26"/>
   </w:num>
   <w:num w:numId="18" w16cid:durableId="305857870">
-    <w:abstractNumId w:val="11"/>
+    <w:abstractNumId w:val="12"/>
   </w:num>
   <w:num w:numId="19" w16cid:durableId="1102413464">
-    <w:abstractNumId w:val="7"/>
+    <w:abstractNumId w:val="8"/>
   </w:num>
   <w:num w:numId="20" w16cid:durableId="1453211831">
     <w:abstractNumId w:val="0"/>
   </w:num>
   <w:num w:numId="21" w16cid:durableId="2041316112">
-    <w:abstractNumId w:val="22"/>
+    <w:abstractNumId w:val="23"/>
   </w:num>
   <w:num w:numId="22" w16cid:durableId="470287784">
     <w:abstractNumId w:val="1"/>
   </w:num>
   <w:num w:numId="23" w16cid:durableId="710038712">
+    <w:abstractNumId w:val="10"/>
+  </w:num>
+  <w:num w:numId="24" w16cid:durableId="1549030101">
+    <w:abstractNumId w:val="32"/>
+  </w:num>
+  <w:num w:numId="25" w16cid:durableId="1899053491">
+    <w:abstractNumId w:val="25"/>
+  </w:num>
+  <w:num w:numId="26" w16cid:durableId="573660898">
+    <w:abstractNumId w:val="34"/>
+  </w:num>
+  <w:num w:numId="27" w16cid:durableId="1544126251">
+    <w:abstractNumId w:val="19"/>
+  </w:num>
+  <w:num w:numId="28" w16cid:durableId="1515342829">
+    <w:abstractNumId w:val="21"/>
+  </w:num>
+  <w:num w:numId="29" w16cid:durableId="2099401658">
+    <w:abstractNumId w:val="13"/>
+  </w:num>
+  <w:num w:numId="30" w16cid:durableId="1628320712">
+    <w:abstractNumId w:val="33"/>
+  </w:num>
+  <w:num w:numId="31" w16cid:durableId="1044257011">
+    <w:abstractNumId w:val="16"/>
+  </w:num>
+  <w:num w:numId="32" w16cid:durableId="1474178999">
+    <w:abstractNumId w:val="11"/>
+  </w:num>
+  <w:num w:numId="33" w16cid:durableId="1130712066">
+    <w:abstractNumId w:val="6"/>
+  </w:num>
+  <w:num w:numId="34" w16cid:durableId="1021785675">
     <w:abstractNumId w:val="9"/>
   </w:num>
-  <w:num w:numId="24" w16cid:durableId="1549030101">
-    <w:abstractNumId w:val="31"/>
-  </w:num>
-  <w:num w:numId="25" w16cid:durableId="1899053491">
+  <w:num w:numId="35" w16cid:durableId="601840521">
     <w:abstractNumId w:val="24"/>
-  </w:num>
-  <w:num w:numId="26" w16cid:durableId="573660898">
-    <w:abstractNumId w:val="33"/>
-  </w:num>
-  <w:num w:numId="27" w16cid:durableId="1544126251">
-    <w:abstractNumId w:val="18"/>
-  </w:num>
-  <w:num w:numId="28" w16cid:durableId="1515342829">
-    <w:abstractNumId w:val="20"/>
-  </w:num>
-  <w:num w:numId="29" w16cid:durableId="2099401658">
-    <w:abstractNumId w:val="12"/>
-  </w:num>
-  <w:num w:numId="30" w16cid:durableId="1628320712">
-    <w:abstractNumId w:val="32"/>
-  </w:num>
-  <w:num w:numId="31" w16cid:durableId="1044257011">
-    <w:abstractNumId w:val="15"/>
-  </w:num>
-  <w:num w:numId="32" w16cid:durableId="1474178999">
-    <w:abstractNumId w:val="10"/>
-  </w:num>
-  <w:num w:numId="33" w16cid:durableId="1130712066">
-    <w:abstractNumId w:val="5"/>
-  </w:num>
-  <w:num w:numId="34" w16cid:durableId="1021785675">
-    <w:abstractNumId w:val="8"/>
-  </w:num>
-  <w:num w:numId="35" w16cid:durableId="601840521">
-    <w:abstractNumId w:val="23"/>
   </w:num>
   <w:num w:numId="36" w16cid:durableId="1836146474">
     <w:abstractNumId w:val="3"/>
   </w:num>
   <w:num w:numId="37" w16cid:durableId="452091498">
+    <w:abstractNumId w:val="5"/>
+  </w:num>
+  <w:num w:numId="38" w16cid:durableId="829757343">
     <w:abstractNumId w:val="4"/>
   </w:num>
   <w:numIdMacAtCleanup w:val="30"/>

</xml_diff>